<commit_message>
Rapordaki değişikliklere devam edildi
</commit_message>
<xml_diff>
--- a/Rapor.docx
+++ b/Rapor.docx
@@ -138,20 +138,6 @@
     </w:p>
     <w:p>
       <w:pPr>
-        <w:spacing w:line="360" w:lineRule="auto"/>
-        <w:jc w:val="center"/>
-        <w:outlineLvl w:val="0"/>
-        <w:rPr>
-          <w:rFonts w:eastAsia="Times New Roman"/>
-          <w:b/>
-          <w:sz w:val="40"/>
-          <w:szCs w:val="24"/>
-          <w:lang w:val="tr-TR" w:eastAsia="tr-TR"/>
-        </w:rPr>
-      </w:pPr>
-    </w:p>
-    <w:p>
-      <w:pPr>
         <w:keepNext/>
         <w:spacing w:line="360" w:lineRule="auto"/>
         <w:jc w:val="center"/>
@@ -275,7 +261,6 @@
           <w:lang w:val="tr-TR" w:eastAsia="tr-TR"/>
         </w:rPr>
       </w:pPr>
-      <w:bookmarkStart w:id="2" w:name="_Toc381622039"/>
       <w:r>
         <w:rPr>
           <w:rFonts w:eastAsia="Times New Roman"/>
@@ -284,33 +269,8 @@
           <w:szCs w:val="24"/>
           <w:lang w:val="tr-TR" w:eastAsia="tr-TR"/>
         </w:rPr>
-        <w:t>ÖDEV</w:t>
-      </w:r>
-      <w:r>
-        <w:rPr>
-          <w:rFonts w:eastAsia="Times New Roman"/>
-          <w:b/>
-          <w:sz w:val="32"/>
-          <w:szCs w:val="24"/>
-          <w:lang w:val="tr-TR" w:eastAsia="tr-TR"/>
-        </w:rPr>
-        <w:t xml:space="preserve"> BAŞLIĞI</w:t>
-      </w:r>
-      <w:bookmarkEnd w:id="2"/>
-    </w:p>
-    <w:p>
-      <w:pPr>
-        <w:keepNext/>
-        <w:spacing w:line="360" w:lineRule="auto"/>
-        <w:outlineLvl w:val="6"/>
-        <w:rPr>
-          <w:rFonts w:eastAsia="Times New Roman"/>
-          <w:b/>
-          <w:sz w:val="32"/>
-          <w:szCs w:val="24"/>
-          <w:lang w:val="tr-TR" w:eastAsia="tr-TR"/>
-        </w:rPr>
-      </w:pPr>
+        <w:t>Proje Geliştirme Süreçleri</w:t>
+      </w:r>
     </w:p>
     <w:p>
       <w:pPr>
@@ -421,11 +381,7 @@
           <w:lang w:val="tr-TR" w:eastAsia="tr-TR"/>
         </w:rPr>
       </w:pPr>
-    </w:p>
-    <w:p>
-      <w:pPr>
-        <w:spacing w:line="360" w:lineRule="auto"/>
-        <w:jc w:val="center"/>
+      <w:r>
         <w:rPr>
           <w:rFonts w:eastAsia="Times New Roman"/>
           <w:b/>
@@ -433,13 +389,9 @@
           <w:szCs w:val="24"/>
           <w:lang w:val="tr-TR" w:eastAsia="tr-TR"/>
         </w:rPr>
-      </w:pPr>
-    </w:p>
-    <w:p>
-      <w:pPr>
-        <w:spacing w:line="360" w:lineRule="auto"/>
-        <w:jc w:val="center"/>
-        <w:outlineLvl w:val="0"/>
+        <w:t>G141210048</w:t>
+      </w:r>
+      <w:r>
         <w:rPr>
           <w:rFonts w:eastAsia="Times New Roman"/>
           <w:b/>
@@ -447,9 +399,12 @@
           <w:szCs w:val="24"/>
           <w:lang w:val="tr-TR" w:eastAsia="tr-TR"/>
         </w:rPr>
-      </w:pPr>
-      <w:bookmarkStart w:id="3" w:name="_Toc381622040"/>
-      <w:r>
+        <w:t xml:space="preserve"> – Merve DOLAPÇI </w:t>
+      </w:r>
+    </w:p>
+    <w:p>
+      <w:pPr>
+        <w:spacing w:line="360" w:lineRule="auto"/>
         <w:rPr>
           <w:rFonts w:eastAsia="Times New Roman"/>
           <w:b/>
@@ -457,15 +412,8 @@
           <w:szCs w:val="24"/>
           <w:lang w:val="tr-TR" w:eastAsia="tr-TR"/>
         </w:rPr>
-        <w:t>SAKARYA</w:t>
-      </w:r>
-      <w:bookmarkEnd w:id="3"/>
-    </w:p>
-    <w:p>
-      <w:pPr>
-        <w:spacing w:line="360" w:lineRule="auto"/>
-        <w:jc w:val="center"/>
-        <w:outlineLvl w:val="0"/>
+      </w:pPr>
+      <w:r>
         <w:rPr>
           <w:rFonts w:eastAsia="Times New Roman"/>
           <w:b/>
@@ -473,8 +421,8 @@
           <w:szCs w:val="24"/>
           <w:lang w:val="tr-TR" w:eastAsia="tr-TR"/>
         </w:rPr>
-      </w:pPr>
-      <w:bookmarkStart w:id="4" w:name="_Toc381622041"/>
+        <w:t>G141210003</w:t>
+      </w:r>
       <w:r>
         <w:rPr>
           <w:rFonts w:eastAsia="Times New Roman"/>
@@ -483,9 +431,12 @@
           <w:szCs w:val="24"/>
           <w:lang w:val="tr-TR" w:eastAsia="tr-TR"/>
         </w:rPr>
-        <w:t>Aralık</w:t>
-      </w:r>
-      <w:r>
+        <w:t xml:space="preserve"> – Mehmet Ali ÇETİNKOL</w:t>
+      </w:r>
+    </w:p>
+    <w:p>
+      <w:pPr>
+        <w:spacing w:line="360" w:lineRule="auto"/>
         <w:rPr>
           <w:rFonts w:eastAsia="Times New Roman"/>
           <w:b/>
@@ -493,10 +444,11 @@
           <w:szCs w:val="24"/>
           <w:lang w:val="tr-TR" w:eastAsia="tr-TR"/>
         </w:rPr>
-        <w:t>, 201</w:t>
-      </w:r>
-      <w:bookmarkEnd w:id="4"/>
-      <w:r>
+      </w:pPr>
+    </w:p>
+    <w:p>
+      <w:pPr>
+        <w:spacing w:line="360" w:lineRule="auto"/>
         <w:rPr>
           <w:rFonts w:eastAsia="Times New Roman"/>
           <w:b/>
@@ -504,6 +456,89 @@
           <w:szCs w:val="24"/>
           <w:lang w:val="tr-TR" w:eastAsia="tr-TR"/>
         </w:rPr>
+      </w:pPr>
+    </w:p>
+    <w:p>
+      <w:pPr>
+        <w:spacing w:line="360" w:lineRule="auto"/>
+        <w:rPr>
+          <w:rFonts w:eastAsia="Times New Roman"/>
+          <w:b/>
+          <w:sz w:val="24"/>
+          <w:szCs w:val="24"/>
+          <w:lang w:val="tr-TR" w:eastAsia="tr-TR"/>
+        </w:rPr>
+      </w:pPr>
+    </w:p>
+    <w:p>
+      <w:pPr>
+        <w:spacing w:line="360" w:lineRule="auto"/>
+        <w:jc w:val="center"/>
+        <w:outlineLvl w:val="0"/>
+        <w:rPr>
+          <w:rFonts w:eastAsia="Times New Roman"/>
+          <w:b/>
+          <w:sz w:val="24"/>
+          <w:szCs w:val="24"/>
+          <w:lang w:val="tr-TR" w:eastAsia="tr-TR"/>
+        </w:rPr>
+      </w:pPr>
+      <w:bookmarkStart w:id="2" w:name="_Toc381622040"/>
+      <w:r>
+        <w:rPr>
+          <w:rFonts w:eastAsia="Times New Roman"/>
+          <w:b/>
+          <w:sz w:val="24"/>
+          <w:szCs w:val="24"/>
+          <w:lang w:val="tr-TR" w:eastAsia="tr-TR"/>
+        </w:rPr>
+        <w:t>SAKARYA</w:t>
+      </w:r>
+      <w:bookmarkEnd w:id="2"/>
+    </w:p>
+    <w:p>
+      <w:pPr>
+        <w:spacing w:line="360" w:lineRule="auto"/>
+        <w:jc w:val="center"/>
+        <w:outlineLvl w:val="0"/>
+        <w:rPr>
+          <w:rFonts w:eastAsia="Times New Roman"/>
+          <w:b/>
+          <w:sz w:val="24"/>
+          <w:szCs w:val="24"/>
+          <w:lang w:val="tr-TR" w:eastAsia="tr-TR"/>
+        </w:rPr>
+      </w:pPr>
+      <w:bookmarkStart w:id="3" w:name="_Toc381622041"/>
+      <w:r>
+        <w:rPr>
+          <w:rFonts w:eastAsia="Times New Roman"/>
+          <w:b/>
+          <w:sz w:val="24"/>
+          <w:szCs w:val="24"/>
+          <w:lang w:val="tr-TR" w:eastAsia="tr-TR"/>
+        </w:rPr>
+        <w:t>Aralık</w:t>
+      </w:r>
+      <w:r>
+        <w:rPr>
+          <w:rFonts w:eastAsia="Times New Roman"/>
+          <w:b/>
+          <w:sz w:val="24"/>
+          <w:szCs w:val="24"/>
+          <w:lang w:val="tr-TR" w:eastAsia="tr-TR"/>
+        </w:rPr>
+        <w:t>, 201</w:t>
+      </w:r>
+      <w:bookmarkEnd w:id="3"/>
+      <w:r>
+        <w:rPr>
+          <w:rFonts w:eastAsia="Times New Roman"/>
+          <w:b/>
+          <w:sz w:val="24"/>
+          <w:szCs w:val="24"/>
+          <w:lang w:val="tr-TR" w:eastAsia="tr-TR"/>
+        </w:rPr>
         <w:t>8</w:t>
       </w:r>
     </w:p>
@@ -594,6 +629,7 @@
     </w:p>
     <w:p>
       <w:pPr>
+        <w:jc w:val="both"/>
         <w:rPr>
           <w:lang w:val="tr-TR"/>
         </w:rPr>
@@ -602,24 +638,68 @@
         <w:rPr>
           <w:lang w:val="tr-TR"/>
         </w:rPr>
-        <w:t xml:space="preserve">Yaptıklarımız </w:t>
+        <w:t xml:space="preserve">Serbest bir alanda, grup çalışması olacak şekilde bir proje geliştirmemiz ve </w:t>
       </w:r>
       <w:proofErr w:type="spellStart"/>
       <w:r>
         <w:rPr>
           <w:lang w:val="tr-TR"/>
         </w:rPr>
-        <w:t>ıle</w:t>
+        <w:t>isterlerini</w:t>
       </w:r>
       <w:proofErr w:type="spellEnd"/>
       <w:r>
         <w:rPr>
           <w:lang w:val="tr-TR"/>
         </w:rPr>
-        <w:t xml:space="preserve"> doldurulacaktır</w:t>
-      </w:r>
-      <w:bookmarkStart w:id="5" w:name="_GoBack"/>
-      <w:bookmarkEnd w:id="5"/>
+        <w:t xml:space="preserve"> yapmamız istendi. Biz de bu bağlamda duvar kağıtlarının içerisinde barındırıldığı bir mobil uygulama yaparak markete yükledik.</w:t>
+      </w:r>
+    </w:p>
+    <w:p>
+      <w:pPr>
+        <w:jc w:val="both"/>
+        <w:rPr>
+          <w:lang w:val="tr-TR"/>
+        </w:rPr>
+      </w:pPr>
+    </w:p>
+    <w:p>
+      <w:pPr>
+        <w:jc w:val="both"/>
+        <w:rPr>
+          <w:lang w:val="tr-TR"/>
+        </w:rPr>
+      </w:pPr>
+      <w:proofErr w:type="spellStart"/>
+      <w:r>
+        <w:rPr>
+          <w:lang w:val="tr-TR"/>
+        </w:rPr>
+        <w:t>Android</w:t>
+      </w:r>
+      <w:proofErr w:type="spellEnd"/>
+      <w:r>
+        <w:rPr>
+          <w:lang w:val="tr-TR"/>
+        </w:rPr>
+        <w:t xml:space="preserve"> kullanıcıları olan kitlemiz, diledikleri kategorinin içerisinde dolanıp diledikleri fotoğrafı indirme, beğenme ve paylaşma imkanlarına sahiptir. Ancak kullanıcının bunu gerçekleştirebilmesi için Google hesabı ile uygulamada oturum açması gerekmektedir</w:t>
+      </w:r>
+      <w:bookmarkStart w:id="4" w:name="_GoBack"/>
+      <w:bookmarkEnd w:id="4"/>
+    </w:p>
+    <w:p>
+      <w:pPr>
+        <w:rPr>
+          <w:lang w:val="tr-TR"/>
+        </w:rPr>
+      </w:pPr>
+    </w:p>
+    <w:p>
+      <w:pPr>
+        <w:rPr>
+          <w:lang w:val="tr-TR"/>
+        </w:rPr>
+      </w:pPr>
     </w:p>
     <w:p>
       <w:pPr>
@@ -4560,7 +4640,7 @@
 </file>
 
 <file path=customXml/itemProps1.xml><?xml version="1.0" encoding="utf-8"?>
-<ds:datastoreItem xmlns:ds="http://schemas.openxmlformats.org/officeDocument/2006/customXml" ds:itemID="{72A3A226-6D36-460C-A11E-9752180A2237}">
+<ds:datastoreItem xmlns:ds="http://schemas.openxmlformats.org/officeDocument/2006/customXml" ds:itemID="{A4C868E0-5F00-4F4F-B8F2-4A15BC3C1960}">
   <ds:schemaRefs>
     <ds:schemaRef ds:uri="http://schemas.openxmlformats.org/officeDocument/2006/bibliography"/>
   </ds:schemaRefs>

</xml_diff>

<commit_message>
Uygulamanın çalışma prensibi özetlendi.
</commit_message>
<xml_diff>
--- a/Rapor.docx
+++ b/Rapor.docx
@@ -684,40 +684,188 @@
         </w:rPr>
         <w:t xml:space="preserve"> kullanıcıları olan kitlemiz, diledikleri kategorinin içerisinde dolanıp diledikleri fotoğrafı indirme, beğenme ve paylaşma imkanlarına sahiptir. Ancak kullanıcının bunu gerçekleştirebilmesi için Google hesabı ile uygulamada oturum açması gerekmektedir</w:t>
       </w:r>
+      <w:r>
+        <w:rPr>
+          <w:lang w:val="tr-TR"/>
+        </w:rPr>
+        <w:t>.</w:t>
+      </w:r>
+      <w:r>
+        <w:rPr>
+          <w:lang w:val="tr-TR"/>
+        </w:rPr>
+        <w:t xml:space="preserve"> </w:t>
+      </w:r>
+    </w:p>
+    <w:p>
+      <w:pPr>
+        <w:jc w:val="both"/>
+        <w:rPr>
+          <w:lang w:val="tr-TR"/>
+        </w:rPr>
+      </w:pPr>
+    </w:p>
+    <w:p>
+      <w:pPr>
+        <w:jc w:val="both"/>
+        <w:rPr>
+          <w:lang w:val="tr-TR"/>
+        </w:rPr>
+      </w:pPr>
+      <w:r>
+        <w:rPr>
+          <w:lang w:val="tr-TR"/>
+        </w:rPr>
+        <w:t xml:space="preserve">Ana Sayfa kısmında, kategorize edilmiş fotoğraf blokları bulunmaktadır. Dilediğimizde </w:t>
+      </w:r>
+      <w:proofErr w:type="spellStart"/>
+      <w:r>
+        <w:rPr>
+          <w:lang w:val="tr-TR"/>
+        </w:rPr>
+        <w:t>firebase</w:t>
+      </w:r>
+      <w:proofErr w:type="spellEnd"/>
+      <w:r>
+        <w:rPr>
+          <w:lang w:val="tr-TR"/>
+        </w:rPr>
+        <w:t xml:space="preserve"> teknolo</w:t>
+      </w:r>
+      <w:r>
+        <w:rPr>
+          <w:lang w:val="tr-TR"/>
+        </w:rPr>
+        <w:t xml:space="preserve">jisinin sağladığı hızdan yararlanarak birkaç saniye içerisinde yeni bir kategori ekleyebilir ya da silebiliriz. Yatay bir düzlemde 2 kategorinin </w:t>
+      </w:r>
+      <w:proofErr w:type="spellStart"/>
+      <w:r>
+        <w:rPr>
+          <w:lang w:val="tr-TR"/>
+        </w:rPr>
+        <w:t>ızgaralandığı</w:t>
+      </w:r>
+      <w:proofErr w:type="spellEnd"/>
+      <w:r>
+        <w:rPr>
+          <w:lang w:val="tr-TR"/>
+        </w:rPr>
+        <w:t xml:space="preserve"> satırlar, düşey düzlemde kategoriler bitene kadar sıralanır. Her kategoriyi temsilen bir adet fotoğraf bulunur ve fotoğrafın altında kalan kısımda ise kategori adı yazılır. Izgara bu işleyişle devam eder.</w:t>
+      </w:r>
+    </w:p>
+    <w:p>
+      <w:pPr>
+        <w:jc w:val="both"/>
+        <w:rPr>
+          <w:lang w:val="tr-TR"/>
+        </w:rPr>
+      </w:pPr>
+    </w:p>
+    <w:p>
+      <w:pPr>
+        <w:jc w:val="both"/>
+        <w:rPr>
+          <w:lang w:val="tr-TR"/>
+        </w:rPr>
+      </w:pPr>
+      <w:r>
+        <w:rPr>
+          <w:lang w:val="tr-TR"/>
+        </w:rPr>
+        <w:t>Kategori içeriğine tıklandığında ise kategorinin sayfasına gidiyor. Bu sayfa da ise, fotoğraflar yatay düzleme tek fotoğraf sığacak şekilde tasarlanmıştır. Ekranın sağ tarafında ise her fotoğrafın kendi alanında, beğenme, paylaşma ve indirme seçeneği bulunur.</w:t>
+      </w:r>
+    </w:p>
+    <w:p>
+      <w:pPr>
+        <w:jc w:val="both"/>
+        <w:rPr>
+          <w:lang w:val="tr-TR"/>
+        </w:rPr>
+      </w:pPr>
+    </w:p>
+    <w:p>
+      <w:pPr>
+        <w:jc w:val="both"/>
+        <w:rPr>
+          <w:lang w:val="tr-TR"/>
+        </w:rPr>
+      </w:pPr>
+      <w:r>
+        <w:rPr>
+          <w:lang w:val="tr-TR"/>
+        </w:rPr>
+        <w:t>Favoriler sayfasında ise, kullanıcının beğendiği fotoğraflar yer alır. Kişi uygulamanın bu hizmetinden yararlanmak istiyorsa Google hesabi ile giriş yapmalıdır.</w:t>
+      </w:r>
+    </w:p>
+    <w:p>
+      <w:pPr>
+        <w:jc w:val="both"/>
+        <w:rPr>
+          <w:lang w:val="tr-TR"/>
+        </w:rPr>
+      </w:pPr>
+    </w:p>
+    <w:p>
+      <w:pPr>
+        <w:jc w:val="both"/>
+        <w:rPr>
+          <w:lang w:val="tr-TR"/>
+        </w:rPr>
+      </w:pPr>
+      <w:r>
+        <w:rPr>
+          <w:lang w:val="tr-TR"/>
+        </w:rPr>
+        <w:t>Ayarlar sayfasında, ilk giriş anında hesap açılması istenmektedir. Hesap açıldıktan sonra kullanıcı adı, soyadı ve fotoğrafı bulunuyor. Bunların altında ise çıkış yapmak için bir buton bulunmaktadır.</w:t>
+      </w:r>
+    </w:p>
+    <w:p>
+      <w:pPr>
+        <w:rPr>
+          <w:lang w:val="tr-TR"/>
+        </w:rPr>
+      </w:pPr>
+    </w:p>
+    <w:p>
+      <w:pPr>
+        <w:rPr>
+          <w:lang w:val="tr-TR"/>
+        </w:rPr>
+      </w:pPr>
+    </w:p>
+    <w:p>
+      <w:pPr>
+        <w:rPr>
+          <w:lang w:val="tr-TR"/>
+        </w:rPr>
+      </w:pPr>
+    </w:p>
+    <w:p>
+      <w:pPr>
+        <w:rPr>
+          <w:lang w:val="tr-TR"/>
+        </w:rPr>
+      </w:pPr>
+    </w:p>
+    <w:p>
+      <w:pPr>
+        <w:rPr>
+          <w:lang w:val="tr-TR"/>
+        </w:rPr>
+      </w:pPr>
+    </w:p>
+    <w:p>
+      <w:pPr>
+        <w:rPr>
+          <w:lang w:val="tr-TR"/>
+        </w:rPr>
+      </w:pPr>
       <w:bookmarkStart w:id="4" w:name="_GoBack"/>
       <w:bookmarkEnd w:id="4"/>
     </w:p>
     <w:p>
       <w:pPr>
         <w:rPr>
-          <w:lang w:val="tr-TR"/>
-        </w:rPr>
-      </w:pPr>
-    </w:p>
-    <w:p>
-      <w:pPr>
-        <w:rPr>
-          <w:lang w:val="tr-TR"/>
-        </w:rPr>
-      </w:pPr>
-    </w:p>
-    <w:p>
-      <w:pPr>
-        <w:rPr>
-          <w:lang w:val="tr-TR"/>
-        </w:rPr>
-      </w:pPr>
-    </w:p>
-    <w:p>
-      <w:pPr>
-        <w:rPr>
-          <w:lang w:val="tr-TR"/>
-        </w:rPr>
-      </w:pPr>
-    </w:p>
-    <w:p>
-      <w:pPr>
-        <w:rPr>
           <w:sz w:val="18"/>
           <w:lang w:val="tr-TR"/>
         </w:rPr>
@@ -887,6 +1035,7 @@
       </w:pPr>
       <w:proofErr w:type="spellStart"/>
       <w:r>
+        <w:lastRenderedPageBreak/>
         <w:t>Referanslar</w:t>
       </w:r>
       <w:proofErr w:type="spellEnd"/>
@@ -4640,7 +4789,7 @@
 </file>
 
 <file path=customXml/itemProps1.xml><?xml version="1.0" encoding="utf-8"?>
-<ds:datastoreItem xmlns:ds="http://schemas.openxmlformats.org/officeDocument/2006/customXml" ds:itemID="{A4C868E0-5F00-4F4F-B8F2-4A15BC3C1960}">
+<ds:datastoreItem xmlns:ds="http://schemas.openxmlformats.org/officeDocument/2006/customXml" ds:itemID="{9E0F2443-96A3-42DA-882F-CD19F76F8ED1}">
   <ds:schemaRefs>
     <ds:schemaRef ds:uri="http://schemas.openxmlformats.org/officeDocument/2006/bibliography"/>
   </ds:schemaRefs>

</xml_diff>